<commit_message>
word doc format instructions battery added
</commit_message>
<xml_diff>
--- a/Kindle Weather Station Instructions.docx
+++ b/Kindle Weather Station Instructions.docx
@@ -275,6 +275,22 @@
       <w:r>
         <w:t>Tiny bars indicate a low change of rain/snow</w:t>
       </w:r>
+    </w:p>
+    <w:p>
+      <w:pPr>
+        <w:pStyle w:val="Heading3"/>
+      </w:pPr>
+      <w:r>
+        <w:t>Battery Level:</w:t>
+      </w:r>
+    </w:p>
+    <w:p>
+      <w:r>
+        <w:t>Bottom right corner shows the battery %.  If it is just acting as a weather station, it should hold a charge for 30+ days before you have to plug in the USB charging cable!</w:t>
+      </w:r>
+    </w:p>
+    <w:p/>
+    <w:p>
       <w:bookmarkStart w:id="0" w:name="_GoBack"/>
       <w:bookmarkEnd w:id="0"/>
     </w:p>
@@ -1759,7 +1775,7 @@
 </file>
 
 <file path=customXml/itemProps1.xml><?xml version="1.0" encoding="utf-8"?>
-<ds:datastoreItem xmlns:ds="http://schemas.openxmlformats.org/officeDocument/2006/customXml" ds:itemID="{AD2F6924-1363-4145-800B-D00528DE36C2}">
+<ds:datastoreItem xmlns:ds="http://schemas.openxmlformats.org/officeDocument/2006/customXml" ds:itemID="{84E53E9C-7427-284A-AAB1-B7ACA3D686F1}">
   <ds:schemaRefs>
     <ds:schemaRef ds:uri="http://schemas.openxmlformats.org/officeDocument/2006/bibliography"/>
   </ds:schemaRefs>

</xml_diff>